<commit_message>
Added first three tasks into Section 2
</commit_message>
<xml_diff>
--- a/bidderInsturction.docx
+++ b/bidderInsturction.docx
@@ -30,14 +30,9 @@
     </w:p>
     <w:p>
       <w:pPr>
-        <w:rPr>
-          <w:rFonts w:ascii="Times New Roman" w:hAnsi="Times New Roman" w:cs="Times New Roman"/>
-        </w:rPr>
-      </w:pPr>
-      <w:r>
-        <w:rPr>
-          <w:rFonts w:ascii="Times New Roman" w:hAnsi="Times New Roman" w:cs="Times New Roman"/>
-        </w:rPr>
+        <w:pStyle w:val="Heading1"/>
+      </w:pPr>
+      <w:r>
         <w:t>Introduction</w:t>
       </w:r>
     </w:p>
@@ -114,9 +109,233 @@
           <w:rFonts w:ascii="Times New Roman" w:hAnsi="Times New Roman" w:cs="Times New Roman"/>
         </w:rPr>
       </w:pPr>
+      <w:r>
+        <w:rPr>
+          <w:rFonts w:ascii="Times New Roman" w:hAnsi="Times New Roman" w:cs="Times New Roman"/>
+        </w:rPr>
+        <w:t>We desire to have you bid separate tasks as defined in Section 2, so as to present some options to the NHS Board for consideration</w:t>
+      </w:r>
+    </w:p>
+    <w:p>
+      <w:pPr>
+        <w:pStyle w:val="Heading1"/>
+      </w:pPr>
+      <w:r>
+        <w:t>Specific Tasks</w:t>
+      </w:r>
+    </w:p>
+    <w:p>
+      <w:pPr>
+        <w:pStyle w:val="Heading2"/>
+        <w:numPr>
+          <w:ilvl w:val="1"/>
+          <w:numId w:val="5"/>
+        </w:numPr>
+      </w:pPr>
+      <w:proofErr w:type="gramStart"/>
+      <w:r>
+        <w:t>Task A.1:  Demolition and removal of the entire store room.</w:t>
+      </w:r>
+      <w:proofErr w:type="gramEnd"/>
+    </w:p>
+    <w:p>
+      <w:pPr>
+        <w:pStyle w:val="NoSpacing"/>
+        <w:numPr>
+          <w:ilvl w:val="2"/>
+          <w:numId w:val="7"/>
+        </w:numPr>
+        <w:rPr>
+          <w:rFonts w:ascii="Times New Roman" w:hAnsi="Times New Roman" w:cs="Times New Roman"/>
+        </w:rPr>
+      </w:pPr>
+      <w:r>
+        <w:rPr>
+          <w:rFonts w:ascii="Times New Roman" w:hAnsi="Times New Roman" w:cs="Times New Roman"/>
+        </w:rPr>
+        <w:t>Remove three walls (north, east and south walls)</w:t>
+      </w:r>
+    </w:p>
+    <w:p>
+      <w:pPr>
+        <w:pStyle w:val="NoSpacing"/>
+        <w:numPr>
+          <w:ilvl w:val="2"/>
+          <w:numId w:val="7"/>
+        </w:numPr>
+        <w:rPr>
+          <w:rFonts w:ascii="Times New Roman" w:hAnsi="Times New Roman" w:cs="Times New Roman"/>
+        </w:rPr>
+      </w:pPr>
+      <w:r>
+        <w:rPr>
+          <w:rFonts w:ascii="Times New Roman" w:hAnsi="Times New Roman" w:cs="Times New Roman"/>
+        </w:rPr>
+        <w:t>Remove existing floor covering and finish floor to match the remainder of the main store flooring</w:t>
+      </w:r>
+    </w:p>
+    <w:p>
+      <w:pPr>
+        <w:pStyle w:val="NoSpacing"/>
+        <w:numPr>
+          <w:ilvl w:val="2"/>
+          <w:numId w:val="7"/>
+        </w:numPr>
+        <w:rPr>
+          <w:rFonts w:ascii="Times New Roman" w:hAnsi="Times New Roman" w:cs="Times New Roman"/>
+        </w:rPr>
+      </w:pPr>
+      <w:r>
+        <w:rPr>
+          <w:rFonts w:ascii="Times New Roman" w:hAnsi="Times New Roman" w:cs="Times New Roman"/>
+        </w:rPr>
+        <w:t>Remove any wall covering on west wall and finish to match existing walls</w:t>
+      </w:r>
+    </w:p>
+    <w:p>
+      <w:pPr>
+        <w:pStyle w:val="Heading2"/>
+      </w:pPr>
+      <w:r>
+        <w:t xml:space="preserve">Task </w:t>
+      </w:r>
+      <w:proofErr w:type="gramStart"/>
+      <w:r>
+        <w:t>A.2  Removal</w:t>
+      </w:r>
+      <w:proofErr w:type="gramEnd"/>
+      <w:r>
+        <w:t xml:space="preserve"> of north and east walls only</w:t>
+      </w:r>
+    </w:p>
+    <w:p>
+      <w:pPr>
+        <w:pStyle w:val="Heading3"/>
+      </w:pPr>
+      <w:r>
+        <w:t>Remove north and east walls only, leaving the south wall intact</w:t>
+      </w:r>
+    </w:p>
+    <w:p>
+      <w:pPr>
+        <w:pStyle w:val="Heading3"/>
+      </w:pPr>
+      <w:r>
+        <w:t xml:space="preserve">Remove existing floor covering and finish floor to match the remainder of the main store </w:t>
+      </w:r>
       <w:bookmarkStart w:id="0" w:name="_GoBack"/>
       <w:bookmarkEnd w:id="0"/>
-    </w:p>
+      <w:r>
+        <w:t>flooring</w:t>
+      </w:r>
+    </w:p>
+    <w:p>
+      <w:pPr>
+        <w:pStyle w:val="Heading3"/>
+      </w:pPr>
+      <w:r>
+        <w:t xml:space="preserve">Remove any wall covering on </w:t>
+      </w:r>
+      <w:r>
+        <w:t>west and south</w:t>
+      </w:r>
+      <w:r>
+        <w:t xml:space="preserve"> wall and finish to match existing walls</w:t>
+      </w:r>
+    </w:p>
+    <w:p>
+      <w:pPr>
+        <w:pStyle w:val="Heading2"/>
+      </w:pPr>
+      <w:proofErr w:type="gramStart"/>
+      <w:r>
+        <w:t>Task.</w:t>
+      </w:r>
+      <w:proofErr w:type="gramEnd"/>
+      <w:r>
+        <w:t xml:space="preserve"> A.3 Removal of north wall only</w:t>
+      </w:r>
+    </w:p>
+    <w:p>
+      <w:pPr>
+        <w:pStyle w:val="Heading3"/>
+        <w:numPr>
+          <w:ilvl w:val="0"/>
+          <w:numId w:val="4"/>
+        </w:numPr>
+      </w:pPr>
+      <w:r>
+        <w:t>Remove north wall</w:t>
+      </w:r>
+      <w:r>
+        <w:t xml:space="preserve"> only, leaving the </w:t>
+      </w:r>
+      <w:r>
+        <w:t xml:space="preserve">east and </w:t>
+      </w:r>
+      <w:r>
+        <w:t>south wall intact</w:t>
+      </w:r>
+    </w:p>
+    <w:p>
+      <w:pPr>
+        <w:pStyle w:val="Heading3"/>
+        <w:numPr>
+          <w:ilvl w:val="0"/>
+          <w:numId w:val="4"/>
+        </w:numPr>
+      </w:pPr>
+      <w:r>
+        <w:t>Remove existing floor covering and finish floor to match the remainder of the main store flooring</w:t>
+      </w:r>
+    </w:p>
+    <w:p>
+      <w:pPr>
+        <w:pStyle w:val="Heading3"/>
+        <w:numPr>
+          <w:ilvl w:val="0"/>
+          <w:numId w:val="4"/>
+        </w:numPr>
+      </w:pPr>
+      <w:r>
+        <w:t xml:space="preserve">Remove any wall covering on </w:t>
+      </w:r>
+      <w:r>
+        <w:t xml:space="preserve">east, </w:t>
+      </w:r>
+      <w:r>
+        <w:t>west and south wall and finish to match existing walls</w:t>
+      </w:r>
+    </w:p>
+    <w:p>
+      <w:pPr>
+        <w:rPr>
+          <w:rFonts w:ascii="Times New Roman" w:hAnsi="Times New Roman" w:cs="Times New Roman"/>
+        </w:rPr>
+      </w:pPr>
+    </w:p>
+    <w:p>
+      <w:pPr>
+        <w:rPr>
+          <w:rFonts w:ascii="Times New Roman" w:hAnsi="Times New Roman" w:cs="Times New Roman"/>
+        </w:rPr>
+      </w:pPr>
+    </w:p>
+    <w:p>
+      <w:pPr>
+        <w:rPr>
+          <w:rFonts w:ascii="Times New Roman" w:hAnsi="Times New Roman" w:cs="Times New Roman"/>
+        </w:rPr>
+      </w:pPr>
+    </w:p>
+    <w:p>
+      <w:pPr>
+        <w:rPr>
+          <w:rFonts w:ascii="Times New Roman" w:hAnsi="Times New Roman" w:cs="Times New Roman"/>
+        </w:rPr>
+      </w:pPr>
+    </w:p>
+    <w:p/>
     <w:sectPr>
       <w:pgSz w:w="12240" w:h="15840"/>
       <w:pgMar w:top="1440" w:right="1440" w:bottom="1440" w:left="1440" w:header="720" w:footer="720" w:gutter="0"/>
@@ -130,6 +349,179 @@
 <file path=word/numbering.xml><?xml version="1.0" encoding="utf-8"?>
 <w:numbering xmlns:wpc="http://schemas.microsoft.com/office/word/2010/wordprocessingCanvas" xmlns:mc="http://schemas.openxmlformats.org/markup-compatibility/2006" xmlns:o="urn:schemas-microsoft-com:office:office" xmlns:r="http://schemas.openxmlformats.org/officeDocument/2006/relationships" xmlns:m="http://schemas.openxmlformats.org/officeDocument/2006/math" xmlns:v="urn:schemas-microsoft-com:vml" xmlns:wp14="http://schemas.microsoft.com/office/word/2010/wordprocessingDrawing" xmlns:wp="http://schemas.openxmlformats.org/drawingml/2006/wordprocessingDrawing" xmlns:w10="urn:schemas-microsoft-com:office:word" xmlns:w="http://schemas.openxmlformats.org/wordprocessingml/2006/main" xmlns:w14="http://schemas.microsoft.com/office/word/2010/wordml" xmlns:wpg="http://schemas.microsoft.com/office/word/2010/wordprocessingGroup" xmlns:wpi="http://schemas.microsoft.com/office/word/2010/wordprocessingInk" xmlns:wne="http://schemas.microsoft.com/office/word/2006/wordml" xmlns:wps="http://schemas.microsoft.com/office/word/2010/wordprocessingShape" mc:Ignorable="w14 wp14">
   <w:abstractNum w:abstractNumId="0">
+    <w:nsid w:val="0CE448CF"/>
+    <w:multiLevelType w:val="multilevel"/>
+    <w:tmpl w:val="EDF0A982"/>
+    <w:lvl w:ilvl="0">
+      <w:start w:val="1"/>
+      <w:numFmt w:val="decimal"/>
+      <w:lvlText w:val="%1."/>
+      <w:lvlJc w:val="left"/>
+      <w:pPr>
+        <w:ind w:left="360" w:hanging="360"/>
+      </w:pPr>
+    </w:lvl>
+    <w:lvl w:ilvl="1">
+      <w:start w:val="1"/>
+      <w:numFmt w:val="decimal"/>
+      <w:lvlText w:val="%1.%2."/>
+      <w:lvlJc w:val="left"/>
+      <w:pPr>
+        <w:ind w:left="792" w:hanging="432"/>
+      </w:pPr>
+    </w:lvl>
+    <w:lvl w:ilvl="2">
+      <w:start w:val="1"/>
+      <w:numFmt w:val="decimal"/>
+      <w:lvlText w:val="%1.%2.%3."/>
+      <w:lvlJc w:val="left"/>
+      <w:pPr>
+        <w:ind w:left="1224" w:hanging="504"/>
+      </w:pPr>
+    </w:lvl>
+    <w:lvl w:ilvl="3">
+      <w:start w:val="1"/>
+      <w:numFmt w:val="decimal"/>
+      <w:lvlText w:val="%1.%2.%3.%4."/>
+      <w:lvlJc w:val="left"/>
+      <w:pPr>
+        <w:ind w:left="1728" w:hanging="648"/>
+      </w:pPr>
+    </w:lvl>
+    <w:lvl w:ilvl="4">
+      <w:start w:val="1"/>
+      <w:numFmt w:val="decimal"/>
+      <w:lvlText w:val="%1.%2.%3.%4.%5."/>
+      <w:lvlJc w:val="left"/>
+      <w:pPr>
+        <w:ind w:left="2232" w:hanging="792"/>
+      </w:pPr>
+    </w:lvl>
+    <w:lvl w:ilvl="5">
+      <w:start w:val="1"/>
+      <w:numFmt w:val="decimal"/>
+      <w:lvlText w:val="%1.%2.%3.%4.%5.%6."/>
+      <w:lvlJc w:val="left"/>
+      <w:pPr>
+        <w:ind w:left="2736" w:hanging="936"/>
+      </w:pPr>
+    </w:lvl>
+    <w:lvl w:ilvl="6">
+      <w:start w:val="1"/>
+      <w:numFmt w:val="decimal"/>
+      <w:lvlText w:val="%1.%2.%3.%4.%5.%6.%7."/>
+      <w:lvlJc w:val="left"/>
+      <w:pPr>
+        <w:ind w:left="3240" w:hanging="1080"/>
+      </w:pPr>
+    </w:lvl>
+    <w:lvl w:ilvl="7">
+      <w:start w:val="1"/>
+      <w:numFmt w:val="decimal"/>
+      <w:lvlText w:val="%1.%2.%3.%4.%5.%6.%7.%8."/>
+      <w:lvlJc w:val="left"/>
+      <w:pPr>
+        <w:ind w:left="3744" w:hanging="1224"/>
+      </w:pPr>
+    </w:lvl>
+    <w:lvl w:ilvl="8">
+      <w:start w:val="1"/>
+      <w:numFmt w:val="decimal"/>
+      <w:lvlText w:val="%1.%2.%3.%4.%5.%6.%7.%8.%9."/>
+      <w:lvlJc w:val="left"/>
+      <w:pPr>
+        <w:ind w:left="4320" w:hanging="1440"/>
+      </w:pPr>
+    </w:lvl>
+  </w:abstractNum>
+  <w:abstractNum w:abstractNumId="1">
+    <w:nsid w:val="29530CBD"/>
+    <w:multiLevelType w:val="multilevel"/>
+    <w:tmpl w:val="8F400D42"/>
+    <w:lvl w:ilvl="0">
+      <w:start w:val="1"/>
+      <w:numFmt w:val="decimal"/>
+      <w:pStyle w:val="Heading3"/>
+      <w:lvlText w:val="%1."/>
+      <w:lvlJc w:val="left"/>
+      <w:pPr>
+        <w:ind w:left="720" w:hanging="360"/>
+      </w:pPr>
+    </w:lvl>
+    <w:lvl w:ilvl="1">
+      <w:start w:val="1"/>
+      <w:numFmt w:val="decimal"/>
+      <w:lvlText w:val="%1.%2."/>
+      <w:lvlJc w:val="left"/>
+      <w:pPr>
+        <w:ind w:left="1152" w:hanging="432"/>
+      </w:pPr>
+    </w:lvl>
+    <w:lvl w:ilvl="2">
+      <w:start w:val="1"/>
+      <w:numFmt w:val="decimal"/>
+      <w:lvlText w:val="%1.%2.%3."/>
+      <w:lvlJc w:val="left"/>
+      <w:pPr>
+        <w:ind w:left="1584" w:hanging="504"/>
+      </w:pPr>
+    </w:lvl>
+    <w:lvl w:ilvl="3">
+      <w:start w:val="1"/>
+      <w:numFmt w:val="decimal"/>
+      <w:lvlText w:val="%1.%2.%3.%4."/>
+      <w:lvlJc w:val="left"/>
+      <w:pPr>
+        <w:ind w:left="2088" w:hanging="648"/>
+      </w:pPr>
+    </w:lvl>
+    <w:lvl w:ilvl="4">
+      <w:start w:val="1"/>
+      <w:numFmt w:val="decimal"/>
+      <w:lvlText w:val="%1.%2.%3.%4.%5."/>
+      <w:lvlJc w:val="left"/>
+      <w:pPr>
+        <w:ind w:left="2592" w:hanging="792"/>
+      </w:pPr>
+    </w:lvl>
+    <w:lvl w:ilvl="5">
+      <w:start w:val="1"/>
+      <w:numFmt w:val="decimal"/>
+      <w:lvlText w:val="%1.%2.%3.%4.%5.%6."/>
+      <w:lvlJc w:val="left"/>
+      <w:pPr>
+        <w:ind w:left="3096" w:hanging="936"/>
+      </w:pPr>
+    </w:lvl>
+    <w:lvl w:ilvl="6">
+      <w:start w:val="1"/>
+      <w:numFmt w:val="decimal"/>
+      <w:lvlText w:val="%1.%2.%3.%4.%5.%6.%7."/>
+      <w:lvlJc w:val="left"/>
+      <w:pPr>
+        <w:ind w:left="3600" w:hanging="1080"/>
+      </w:pPr>
+    </w:lvl>
+    <w:lvl w:ilvl="7">
+      <w:start w:val="1"/>
+      <w:numFmt w:val="decimal"/>
+      <w:lvlText w:val="%1.%2.%3.%4.%5.%6.%7.%8."/>
+      <w:lvlJc w:val="left"/>
+      <w:pPr>
+        <w:ind w:left="4104" w:hanging="1224"/>
+      </w:pPr>
+    </w:lvl>
+    <w:lvl w:ilvl="8">
+      <w:start w:val="1"/>
+      <w:numFmt w:val="decimal"/>
+      <w:lvlText w:val="%1.%2.%3.%4.%5.%6.%7.%8.%9."/>
+      <w:lvlJc w:val="left"/>
+      <w:pPr>
+        <w:ind w:left="4680" w:hanging="1440"/>
+      </w:pPr>
+    </w:lvl>
+  </w:abstractNum>
+  <w:abstractNum w:abstractNumId="2">
     <w:nsid w:val="35874A1C"/>
     <w:multiLevelType w:val="hybridMultilevel"/>
     <w:tmpl w:val="27402BB6"/>
@@ -218,7 +610,460 @@
       </w:pPr>
     </w:lvl>
   </w:abstractNum>
+  <w:abstractNum w:abstractNumId="3">
+    <w:nsid w:val="366B7160"/>
+    <w:multiLevelType w:val="hybridMultilevel"/>
+    <w:tmpl w:val="A0DEF57A"/>
+    <w:lvl w:ilvl="0" w:tplc="C3A04B58">
+      <w:start w:val="1"/>
+      <w:numFmt w:val="decimal"/>
+      <w:pStyle w:val="Heading1"/>
+      <w:lvlText w:val="%1."/>
+      <w:lvlJc w:val="left"/>
+      <w:pPr>
+        <w:ind w:left="720" w:hanging="360"/>
+      </w:pPr>
+    </w:lvl>
+    <w:lvl w:ilvl="1" w:tplc="04090019" w:tentative="1">
+      <w:start w:val="1"/>
+      <w:numFmt w:val="lowerLetter"/>
+      <w:lvlText w:val="%2."/>
+      <w:lvlJc w:val="left"/>
+      <w:pPr>
+        <w:ind w:left="1440" w:hanging="360"/>
+      </w:pPr>
+    </w:lvl>
+    <w:lvl w:ilvl="2" w:tplc="0409001B" w:tentative="1">
+      <w:start w:val="1"/>
+      <w:numFmt w:val="lowerRoman"/>
+      <w:lvlText w:val="%3."/>
+      <w:lvlJc w:val="right"/>
+      <w:pPr>
+        <w:ind w:left="2160" w:hanging="180"/>
+      </w:pPr>
+    </w:lvl>
+    <w:lvl w:ilvl="3" w:tplc="0409000F" w:tentative="1">
+      <w:start w:val="1"/>
+      <w:numFmt w:val="decimal"/>
+      <w:lvlText w:val="%4."/>
+      <w:lvlJc w:val="left"/>
+      <w:pPr>
+        <w:ind w:left="2880" w:hanging="360"/>
+      </w:pPr>
+    </w:lvl>
+    <w:lvl w:ilvl="4" w:tplc="04090019" w:tentative="1">
+      <w:start w:val="1"/>
+      <w:numFmt w:val="lowerLetter"/>
+      <w:lvlText w:val="%5."/>
+      <w:lvlJc w:val="left"/>
+      <w:pPr>
+        <w:ind w:left="3600" w:hanging="360"/>
+      </w:pPr>
+    </w:lvl>
+    <w:lvl w:ilvl="5" w:tplc="0409001B" w:tentative="1">
+      <w:start w:val="1"/>
+      <w:numFmt w:val="lowerRoman"/>
+      <w:lvlText w:val="%6."/>
+      <w:lvlJc w:val="right"/>
+      <w:pPr>
+        <w:ind w:left="4320" w:hanging="180"/>
+      </w:pPr>
+    </w:lvl>
+    <w:lvl w:ilvl="6" w:tplc="0409000F" w:tentative="1">
+      <w:start w:val="1"/>
+      <w:numFmt w:val="decimal"/>
+      <w:lvlText w:val="%7."/>
+      <w:lvlJc w:val="left"/>
+      <w:pPr>
+        <w:ind w:left="5040" w:hanging="360"/>
+      </w:pPr>
+    </w:lvl>
+    <w:lvl w:ilvl="7" w:tplc="04090019" w:tentative="1">
+      <w:start w:val="1"/>
+      <w:numFmt w:val="lowerLetter"/>
+      <w:lvlText w:val="%8."/>
+      <w:lvlJc w:val="left"/>
+      <w:pPr>
+        <w:ind w:left="5760" w:hanging="360"/>
+      </w:pPr>
+    </w:lvl>
+    <w:lvl w:ilvl="8" w:tplc="0409001B" w:tentative="1">
+      <w:start w:val="1"/>
+      <w:numFmt w:val="lowerRoman"/>
+      <w:lvlText w:val="%9."/>
+      <w:lvlJc w:val="right"/>
+      <w:pPr>
+        <w:ind w:left="6480" w:hanging="180"/>
+      </w:pPr>
+    </w:lvl>
+  </w:abstractNum>
+  <w:abstractNum w:abstractNumId="4">
+    <w:nsid w:val="3DDA1D02"/>
+    <w:multiLevelType w:val="hybridMultilevel"/>
+    <w:tmpl w:val="F718F0DA"/>
+    <w:lvl w:ilvl="0" w:tplc="0409000F">
+      <w:start w:val="1"/>
+      <w:numFmt w:val="decimal"/>
+      <w:lvlText w:val="%1."/>
+      <w:lvlJc w:val="left"/>
+      <w:pPr>
+        <w:ind w:left="720" w:hanging="360"/>
+      </w:pPr>
+    </w:lvl>
+    <w:lvl w:ilvl="1" w:tplc="04090019" w:tentative="1">
+      <w:start w:val="1"/>
+      <w:numFmt w:val="lowerLetter"/>
+      <w:lvlText w:val="%2."/>
+      <w:lvlJc w:val="left"/>
+      <w:pPr>
+        <w:ind w:left="1440" w:hanging="360"/>
+      </w:pPr>
+    </w:lvl>
+    <w:lvl w:ilvl="2" w:tplc="0409001B" w:tentative="1">
+      <w:start w:val="1"/>
+      <w:numFmt w:val="lowerRoman"/>
+      <w:lvlText w:val="%3."/>
+      <w:lvlJc w:val="right"/>
+      <w:pPr>
+        <w:ind w:left="2160" w:hanging="180"/>
+      </w:pPr>
+    </w:lvl>
+    <w:lvl w:ilvl="3" w:tplc="0409000F" w:tentative="1">
+      <w:start w:val="1"/>
+      <w:numFmt w:val="decimal"/>
+      <w:lvlText w:val="%4."/>
+      <w:lvlJc w:val="left"/>
+      <w:pPr>
+        <w:ind w:left="2880" w:hanging="360"/>
+      </w:pPr>
+    </w:lvl>
+    <w:lvl w:ilvl="4" w:tplc="04090019" w:tentative="1">
+      <w:start w:val="1"/>
+      <w:numFmt w:val="lowerLetter"/>
+      <w:lvlText w:val="%5."/>
+      <w:lvlJc w:val="left"/>
+      <w:pPr>
+        <w:ind w:left="3600" w:hanging="360"/>
+      </w:pPr>
+    </w:lvl>
+    <w:lvl w:ilvl="5" w:tplc="0409001B" w:tentative="1">
+      <w:start w:val="1"/>
+      <w:numFmt w:val="lowerRoman"/>
+      <w:lvlText w:val="%6."/>
+      <w:lvlJc w:val="right"/>
+      <w:pPr>
+        <w:ind w:left="4320" w:hanging="180"/>
+      </w:pPr>
+    </w:lvl>
+    <w:lvl w:ilvl="6" w:tplc="0409000F" w:tentative="1">
+      <w:start w:val="1"/>
+      <w:numFmt w:val="decimal"/>
+      <w:lvlText w:val="%7."/>
+      <w:lvlJc w:val="left"/>
+      <w:pPr>
+        <w:ind w:left="5040" w:hanging="360"/>
+      </w:pPr>
+    </w:lvl>
+    <w:lvl w:ilvl="7" w:tplc="04090019" w:tentative="1">
+      <w:start w:val="1"/>
+      <w:numFmt w:val="lowerLetter"/>
+      <w:lvlText w:val="%8."/>
+      <w:lvlJc w:val="left"/>
+      <w:pPr>
+        <w:ind w:left="5760" w:hanging="360"/>
+      </w:pPr>
+    </w:lvl>
+    <w:lvl w:ilvl="8" w:tplc="0409001B" w:tentative="1">
+      <w:start w:val="1"/>
+      <w:numFmt w:val="lowerRoman"/>
+      <w:lvlText w:val="%9."/>
+      <w:lvlJc w:val="right"/>
+      <w:pPr>
+        <w:ind w:left="6480" w:hanging="180"/>
+      </w:pPr>
+    </w:lvl>
+  </w:abstractNum>
+  <w:abstractNum w:abstractNumId="5">
+    <w:nsid w:val="6A3C5A16"/>
+    <w:multiLevelType w:val="multilevel"/>
+    <w:tmpl w:val="0409001F"/>
+    <w:lvl w:ilvl="0">
+      <w:start w:val="1"/>
+      <w:numFmt w:val="decimal"/>
+      <w:lvlText w:val="%1."/>
+      <w:lvlJc w:val="left"/>
+      <w:pPr>
+        <w:ind w:left="720" w:hanging="360"/>
+      </w:pPr>
+    </w:lvl>
+    <w:lvl w:ilvl="1">
+      <w:start w:val="1"/>
+      <w:numFmt w:val="decimal"/>
+      <w:lvlText w:val="%1.%2."/>
+      <w:lvlJc w:val="left"/>
+      <w:pPr>
+        <w:ind w:left="1152" w:hanging="432"/>
+      </w:pPr>
+    </w:lvl>
+    <w:lvl w:ilvl="2">
+      <w:start w:val="1"/>
+      <w:numFmt w:val="decimal"/>
+      <w:lvlText w:val="%1.%2.%3."/>
+      <w:lvlJc w:val="left"/>
+      <w:pPr>
+        <w:ind w:left="1584" w:hanging="504"/>
+      </w:pPr>
+    </w:lvl>
+    <w:lvl w:ilvl="3">
+      <w:start w:val="1"/>
+      <w:numFmt w:val="decimal"/>
+      <w:lvlText w:val="%1.%2.%3.%4."/>
+      <w:lvlJc w:val="left"/>
+      <w:pPr>
+        <w:ind w:left="2088" w:hanging="648"/>
+      </w:pPr>
+    </w:lvl>
+    <w:lvl w:ilvl="4">
+      <w:start w:val="1"/>
+      <w:numFmt w:val="decimal"/>
+      <w:lvlText w:val="%1.%2.%3.%4.%5."/>
+      <w:lvlJc w:val="left"/>
+      <w:pPr>
+        <w:ind w:left="2592" w:hanging="792"/>
+      </w:pPr>
+    </w:lvl>
+    <w:lvl w:ilvl="5">
+      <w:start w:val="1"/>
+      <w:numFmt w:val="decimal"/>
+      <w:lvlText w:val="%1.%2.%3.%4.%5.%6."/>
+      <w:lvlJc w:val="left"/>
+      <w:pPr>
+        <w:ind w:left="3096" w:hanging="936"/>
+      </w:pPr>
+    </w:lvl>
+    <w:lvl w:ilvl="6">
+      <w:start w:val="1"/>
+      <w:numFmt w:val="decimal"/>
+      <w:lvlText w:val="%1.%2.%3.%4.%5.%6.%7."/>
+      <w:lvlJc w:val="left"/>
+      <w:pPr>
+        <w:ind w:left="3600" w:hanging="1080"/>
+      </w:pPr>
+    </w:lvl>
+    <w:lvl w:ilvl="7">
+      <w:start w:val="1"/>
+      <w:numFmt w:val="decimal"/>
+      <w:lvlText w:val="%1.%2.%3.%4.%5.%6.%7.%8."/>
+      <w:lvlJc w:val="left"/>
+      <w:pPr>
+        <w:ind w:left="4104" w:hanging="1224"/>
+      </w:pPr>
+    </w:lvl>
+    <w:lvl w:ilvl="8">
+      <w:start w:val="1"/>
+      <w:numFmt w:val="decimal"/>
+      <w:lvlText w:val="%1.%2.%3.%4.%5.%6.%7.%8.%9."/>
+      <w:lvlJc w:val="left"/>
+      <w:pPr>
+        <w:ind w:left="4680" w:hanging="1440"/>
+      </w:pPr>
+    </w:lvl>
+  </w:abstractNum>
+  <w:abstractNum w:abstractNumId="6">
+    <w:nsid w:val="6BA30BD5"/>
+    <w:multiLevelType w:val="multilevel"/>
+    <w:tmpl w:val="EDF0A982"/>
+    <w:lvl w:ilvl="0">
+      <w:start w:val="1"/>
+      <w:numFmt w:val="decimal"/>
+      <w:pStyle w:val="Heading2"/>
+      <w:lvlText w:val="%1."/>
+      <w:lvlJc w:val="left"/>
+      <w:pPr>
+        <w:ind w:left="360" w:hanging="360"/>
+      </w:pPr>
+    </w:lvl>
+    <w:lvl w:ilvl="1">
+      <w:start w:val="1"/>
+      <w:numFmt w:val="decimal"/>
+      <w:lvlText w:val="%1.%2."/>
+      <w:lvlJc w:val="left"/>
+      <w:pPr>
+        <w:ind w:left="792" w:hanging="432"/>
+      </w:pPr>
+    </w:lvl>
+    <w:lvl w:ilvl="2">
+      <w:start w:val="1"/>
+      <w:numFmt w:val="decimal"/>
+      <w:lvlText w:val="%1.%2.%3."/>
+      <w:lvlJc w:val="left"/>
+      <w:pPr>
+        <w:ind w:left="1224" w:hanging="504"/>
+      </w:pPr>
+    </w:lvl>
+    <w:lvl w:ilvl="3">
+      <w:start w:val="1"/>
+      <w:numFmt w:val="decimal"/>
+      <w:lvlText w:val="%1.%2.%3.%4."/>
+      <w:lvlJc w:val="left"/>
+      <w:pPr>
+        <w:ind w:left="1728" w:hanging="648"/>
+      </w:pPr>
+    </w:lvl>
+    <w:lvl w:ilvl="4">
+      <w:start w:val="1"/>
+      <w:numFmt w:val="decimal"/>
+      <w:lvlText w:val="%1.%2.%3.%4.%5."/>
+      <w:lvlJc w:val="left"/>
+      <w:pPr>
+        <w:ind w:left="2232" w:hanging="792"/>
+      </w:pPr>
+    </w:lvl>
+    <w:lvl w:ilvl="5">
+      <w:start w:val="1"/>
+      <w:numFmt w:val="decimal"/>
+      <w:lvlText w:val="%1.%2.%3.%4.%5.%6."/>
+      <w:lvlJc w:val="left"/>
+      <w:pPr>
+        <w:ind w:left="2736" w:hanging="936"/>
+      </w:pPr>
+    </w:lvl>
+    <w:lvl w:ilvl="6">
+      <w:start w:val="1"/>
+      <w:numFmt w:val="decimal"/>
+      <w:lvlText w:val="%1.%2.%3.%4.%5.%6.%7."/>
+      <w:lvlJc w:val="left"/>
+      <w:pPr>
+        <w:ind w:left="3240" w:hanging="1080"/>
+      </w:pPr>
+    </w:lvl>
+    <w:lvl w:ilvl="7">
+      <w:start w:val="1"/>
+      <w:numFmt w:val="decimal"/>
+      <w:lvlText w:val="%1.%2.%3.%4.%5.%6.%7.%8."/>
+      <w:lvlJc w:val="left"/>
+      <w:pPr>
+        <w:ind w:left="3744" w:hanging="1224"/>
+      </w:pPr>
+    </w:lvl>
+    <w:lvl w:ilvl="8">
+      <w:start w:val="1"/>
+      <w:numFmt w:val="decimal"/>
+      <w:lvlText w:val="%1.%2.%3.%4.%5.%6.%7.%8.%9."/>
+      <w:lvlJc w:val="left"/>
+      <w:pPr>
+        <w:ind w:left="4320" w:hanging="1440"/>
+      </w:pPr>
+    </w:lvl>
+  </w:abstractNum>
+  <w:abstractNum w:abstractNumId="7">
+    <w:nsid w:val="77AF37D0"/>
+    <w:multiLevelType w:val="multilevel"/>
+    <w:tmpl w:val="0409001F"/>
+    <w:lvl w:ilvl="0">
+      <w:start w:val="1"/>
+      <w:numFmt w:val="decimal"/>
+      <w:lvlText w:val="%1."/>
+      <w:lvlJc w:val="left"/>
+      <w:pPr>
+        <w:ind w:left="1080" w:hanging="360"/>
+      </w:pPr>
+    </w:lvl>
+    <w:lvl w:ilvl="1">
+      <w:start w:val="1"/>
+      <w:numFmt w:val="decimal"/>
+      <w:lvlText w:val="%1.%2."/>
+      <w:lvlJc w:val="left"/>
+      <w:pPr>
+        <w:ind w:left="1512" w:hanging="432"/>
+      </w:pPr>
+    </w:lvl>
+    <w:lvl w:ilvl="2">
+      <w:start w:val="1"/>
+      <w:numFmt w:val="decimal"/>
+      <w:lvlText w:val="%1.%2.%3."/>
+      <w:lvlJc w:val="left"/>
+      <w:pPr>
+        <w:ind w:left="1944" w:hanging="504"/>
+      </w:pPr>
+    </w:lvl>
+    <w:lvl w:ilvl="3">
+      <w:start w:val="1"/>
+      <w:numFmt w:val="decimal"/>
+      <w:lvlText w:val="%1.%2.%3.%4."/>
+      <w:lvlJc w:val="left"/>
+      <w:pPr>
+        <w:ind w:left="2448" w:hanging="648"/>
+      </w:pPr>
+    </w:lvl>
+    <w:lvl w:ilvl="4">
+      <w:start w:val="1"/>
+      <w:numFmt w:val="decimal"/>
+      <w:lvlText w:val="%1.%2.%3.%4.%5."/>
+      <w:lvlJc w:val="left"/>
+      <w:pPr>
+        <w:ind w:left="2952" w:hanging="792"/>
+      </w:pPr>
+    </w:lvl>
+    <w:lvl w:ilvl="5">
+      <w:start w:val="1"/>
+      <w:numFmt w:val="decimal"/>
+      <w:lvlText w:val="%1.%2.%3.%4.%5.%6."/>
+      <w:lvlJc w:val="left"/>
+      <w:pPr>
+        <w:ind w:left="3456" w:hanging="936"/>
+      </w:pPr>
+    </w:lvl>
+    <w:lvl w:ilvl="6">
+      <w:start w:val="1"/>
+      <w:numFmt w:val="decimal"/>
+      <w:lvlText w:val="%1.%2.%3.%4.%5.%6.%7."/>
+      <w:lvlJc w:val="left"/>
+      <w:pPr>
+        <w:ind w:left="3960" w:hanging="1080"/>
+      </w:pPr>
+    </w:lvl>
+    <w:lvl w:ilvl="7">
+      <w:start w:val="1"/>
+      <w:numFmt w:val="decimal"/>
+      <w:lvlText w:val="%1.%2.%3.%4.%5.%6.%7.%8."/>
+      <w:lvlJc w:val="left"/>
+      <w:pPr>
+        <w:ind w:left="4464" w:hanging="1224"/>
+      </w:pPr>
+    </w:lvl>
+    <w:lvl w:ilvl="8">
+      <w:start w:val="1"/>
+      <w:numFmt w:val="decimal"/>
+      <w:lvlText w:val="%1.%2.%3.%4.%5.%6.%7.%8.%9."/>
+      <w:lvlJc w:val="left"/>
+      <w:pPr>
+        <w:ind w:left="5040" w:hanging="1440"/>
+      </w:pPr>
+    </w:lvl>
+  </w:abstractNum>
   <w:num w:numId="1">
+    <w:abstractNumId w:val="2"/>
+  </w:num>
+  <w:num w:numId="2">
+    <w:abstractNumId w:val="4"/>
+  </w:num>
+  <w:num w:numId="3">
+    <w:abstractNumId w:val="3"/>
+  </w:num>
+  <w:num w:numId="4">
+    <w:abstractNumId w:val="5"/>
+  </w:num>
+  <w:num w:numId="5">
+    <w:abstractNumId w:val="6"/>
+  </w:num>
+  <w:num w:numId="6">
+    <w:abstractNumId w:val="1"/>
+  </w:num>
+  <w:num w:numId="7">
+    <w:abstractNumId w:val="7"/>
+  </w:num>
+  <w:num w:numId="8">
     <w:abstractNumId w:val="0"/>
   </w:num>
 </w:numbering>
@@ -384,6 +1229,81 @@
     <w:name w:val="Normal"/>
     <w:qFormat/>
   </w:style>
+  <w:style w:type="paragraph" w:styleId="Heading1">
+    <w:name w:val="heading 1"/>
+    <w:basedOn w:val="Normal"/>
+    <w:next w:val="Normal"/>
+    <w:link w:val="Heading1Char"/>
+    <w:uiPriority w:val="9"/>
+    <w:qFormat/>
+    <w:rsid w:val="00675462"/>
+    <w:pPr>
+      <w:keepNext/>
+      <w:keepLines/>
+      <w:numPr>
+        <w:numId w:val="3"/>
+      </w:numPr>
+      <w:spacing w:before="480" w:after="0"/>
+      <w:outlineLvl w:val="0"/>
+    </w:pPr>
+    <w:rPr>
+      <w:rFonts w:ascii="Times New Roman" w:eastAsiaTheme="majorEastAsia" w:hAnsi="Times New Roman" w:cs="Times New Roman"/>
+      <w:b/>
+      <w:bCs/>
+      <w:sz w:val="28"/>
+      <w:szCs w:val="28"/>
+    </w:rPr>
+  </w:style>
+  <w:style w:type="paragraph" w:styleId="Heading2">
+    <w:name w:val="heading 2"/>
+    <w:basedOn w:val="Normal"/>
+    <w:next w:val="Normal"/>
+    <w:link w:val="Heading2Char"/>
+    <w:uiPriority w:val="9"/>
+    <w:unhideWhenUsed/>
+    <w:qFormat/>
+    <w:rsid w:val="006463CE"/>
+    <w:pPr>
+      <w:keepNext/>
+      <w:keepLines/>
+      <w:numPr>
+        <w:numId w:val="5"/>
+      </w:numPr>
+      <w:spacing w:before="200" w:after="0"/>
+      <w:outlineLvl w:val="1"/>
+    </w:pPr>
+    <w:rPr>
+      <w:rFonts w:ascii="Times New Roman" w:eastAsiaTheme="majorEastAsia" w:hAnsi="Times New Roman" w:cs="Times New Roman"/>
+      <w:b/>
+      <w:bCs/>
+      <w:sz w:val="26"/>
+      <w:szCs w:val="26"/>
+    </w:rPr>
+  </w:style>
+  <w:style w:type="paragraph" w:styleId="Heading3">
+    <w:name w:val="heading 3"/>
+    <w:basedOn w:val="Normal"/>
+    <w:next w:val="Normal"/>
+    <w:link w:val="Heading3Char"/>
+    <w:uiPriority w:val="9"/>
+    <w:unhideWhenUsed/>
+    <w:qFormat/>
+    <w:rsid w:val="006463CE"/>
+    <w:pPr>
+      <w:keepNext/>
+      <w:keepLines/>
+      <w:numPr>
+        <w:numId w:val="6"/>
+      </w:numPr>
+      <w:spacing w:before="200" w:after="0"/>
+      <w:outlineLvl w:val="2"/>
+    </w:pPr>
+    <w:rPr>
+      <w:rFonts w:ascii="Times New Roman" w:eastAsiaTheme="majorEastAsia" w:hAnsi="Times New Roman" w:cs="Times New Roman"/>
+      <w:b/>
+      <w:bCs/>
+    </w:rPr>
+  </w:style>
   <w:style w:type="character" w:default="1" w:styleId="DefaultParagraphFont">
     <w:name w:val="Default Paragraph Font"/>
     <w:uiPriority w:val="1"/>
@@ -420,6 +1340,55 @@
     <w:pPr>
       <w:ind w:left="720"/>
       <w:contextualSpacing/>
+    </w:pPr>
+  </w:style>
+  <w:style w:type="character" w:customStyle="1" w:styleId="Heading1Char">
+    <w:name w:val="Heading 1 Char"/>
+    <w:basedOn w:val="DefaultParagraphFont"/>
+    <w:link w:val="Heading1"/>
+    <w:uiPriority w:val="9"/>
+    <w:rsid w:val="00675462"/>
+    <w:rPr>
+      <w:rFonts w:ascii="Times New Roman" w:eastAsiaTheme="majorEastAsia" w:hAnsi="Times New Roman" w:cs="Times New Roman"/>
+      <w:b/>
+      <w:bCs/>
+      <w:sz w:val="28"/>
+      <w:szCs w:val="28"/>
+    </w:rPr>
+  </w:style>
+  <w:style w:type="character" w:customStyle="1" w:styleId="Heading2Char">
+    <w:name w:val="Heading 2 Char"/>
+    <w:basedOn w:val="DefaultParagraphFont"/>
+    <w:link w:val="Heading2"/>
+    <w:uiPriority w:val="9"/>
+    <w:rsid w:val="006463CE"/>
+    <w:rPr>
+      <w:rFonts w:ascii="Times New Roman" w:eastAsiaTheme="majorEastAsia" w:hAnsi="Times New Roman" w:cs="Times New Roman"/>
+      <w:b/>
+      <w:bCs/>
+      <w:sz w:val="26"/>
+      <w:szCs w:val="26"/>
+    </w:rPr>
+  </w:style>
+  <w:style w:type="character" w:customStyle="1" w:styleId="Heading3Char">
+    <w:name w:val="Heading 3 Char"/>
+    <w:basedOn w:val="DefaultParagraphFont"/>
+    <w:link w:val="Heading3"/>
+    <w:uiPriority w:val="9"/>
+    <w:rsid w:val="006463CE"/>
+    <w:rPr>
+      <w:rFonts w:ascii="Times New Roman" w:eastAsiaTheme="majorEastAsia" w:hAnsi="Times New Roman" w:cs="Times New Roman"/>
+      <w:b/>
+      <w:bCs/>
+    </w:rPr>
+  </w:style>
+  <w:style w:type="paragraph" w:styleId="NoSpacing">
+    <w:name w:val="No Spacing"/>
+    <w:uiPriority w:val="1"/>
+    <w:qFormat/>
+    <w:rsid w:val="006463CE"/>
+    <w:pPr>
+      <w:spacing w:after="0" w:line="240" w:lineRule="auto"/>
     </w:pPr>
   </w:style>
 </w:styles>
@@ -585,6 +1554,81 @@
     <w:name w:val="Normal"/>
     <w:qFormat/>
   </w:style>
+  <w:style w:type="paragraph" w:styleId="Heading1">
+    <w:name w:val="heading 1"/>
+    <w:basedOn w:val="Normal"/>
+    <w:next w:val="Normal"/>
+    <w:link w:val="Heading1Char"/>
+    <w:uiPriority w:val="9"/>
+    <w:qFormat/>
+    <w:rsid w:val="00675462"/>
+    <w:pPr>
+      <w:keepNext/>
+      <w:keepLines/>
+      <w:numPr>
+        <w:numId w:val="3"/>
+      </w:numPr>
+      <w:spacing w:before="480" w:after="0"/>
+      <w:outlineLvl w:val="0"/>
+    </w:pPr>
+    <w:rPr>
+      <w:rFonts w:ascii="Times New Roman" w:eastAsiaTheme="majorEastAsia" w:hAnsi="Times New Roman" w:cs="Times New Roman"/>
+      <w:b/>
+      <w:bCs/>
+      <w:sz w:val="28"/>
+      <w:szCs w:val="28"/>
+    </w:rPr>
+  </w:style>
+  <w:style w:type="paragraph" w:styleId="Heading2">
+    <w:name w:val="heading 2"/>
+    <w:basedOn w:val="Normal"/>
+    <w:next w:val="Normal"/>
+    <w:link w:val="Heading2Char"/>
+    <w:uiPriority w:val="9"/>
+    <w:unhideWhenUsed/>
+    <w:qFormat/>
+    <w:rsid w:val="006463CE"/>
+    <w:pPr>
+      <w:keepNext/>
+      <w:keepLines/>
+      <w:numPr>
+        <w:numId w:val="5"/>
+      </w:numPr>
+      <w:spacing w:before="200" w:after="0"/>
+      <w:outlineLvl w:val="1"/>
+    </w:pPr>
+    <w:rPr>
+      <w:rFonts w:ascii="Times New Roman" w:eastAsiaTheme="majorEastAsia" w:hAnsi="Times New Roman" w:cs="Times New Roman"/>
+      <w:b/>
+      <w:bCs/>
+      <w:sz w:val="26"/>
+      <w:szCs w:val="26"/>
+    </w:rPr>
+  </w:style>
+  <w:style w:type="paragraph" w:styleId="Heading3">
+    <w:name w:val="heading 3"/>
+    <w:basedOn w:val="Normal"/>
+    <w:next w:val="Normal"/>
+    <w:link w:val="Heading3Char"/>
+    <w:uiPriority w:val="9"/>
+    <w:unhideWhenUsed/>
+    <w:qFormat/>
+    <w:rsid w:val="006463CE"/>
+    <w:pPr>
+      <w:keepNext/>
+      <w:keepLines/>
+      <w:numPr>
+        <w:numId w:val="6"/>
+      </w:numPr>
+      <w:spacing w:before="200" w:after="0"/>
+      <w:outlineLvl w:val="2"/>
+    </w:pPr>
+    <w:rPr>
+      <w:rFonts w:ascii="Times New Roman" w:eastAsiaTheme="majorEastAsia" w:hAnsi="Times New Roman" w:cs="Times New Roman"/>
+      <w:b/>
+      <w:bCs/>
+    </w:rPr>
+  </w:style>
   <w:style w:type="character" w:default="1" w:styleId="DefaultParagraphFont">
     <w:name w:val="Default Paragraph Font"/>
     <w:uiPriority w:val="1"/>
@@ -621,6 +1665,55 @@
     <w:pPr>
       <w:ind w:left="720"/>
       <w:contextualSpacing/>
+    </w:pPr>
+  </w:style>
+  <w:style w:type="character" w:customStyle="1" w:styleId="Heading1Char">
+    <w:name w:val="Heading 1 Char"/>
+    <w:basedOn w:val="DefaultParagraphFont"/>
+    <w:link w:val="Heading1"/>
+    <w:uiPriority w:val="9"/>
+    <w:rsid w:val="00675462"/>
+    <w:rPr>
+      <w:rFonts w:ascii="Times New Roman" w:eastAsiaTheme="majorEastAsia" w:hAnsi="Times New Roman" w:cs="Times New Roman"/>
+      <w:b/>
+      <w:bCs/>
+      <w:sz w:val="28"/>
+      <w:szCs w:val="28"/>
+    </w:rPr>
+  </w:style>
+  <w:style w:type="character" w:customStyle="1" w:styleId="Heading2Char">
+    <w:name w:val="Heading 2 Char"/>
+    <w:basedOn w:val="DefaultParagraphFont"/>
+    <w:link w:val="Heading2"/>
+    <w:uiPriority w:val="9"/>
+    <w:rsid w:val="006463CE"/>
+    <w:rPr>
+      <w:rFonts w:ascii="Times New Roman" w:eastAsiaTheme="majorEastAsia" w:hAnsi="Times New Roman" w:cs="Times New Roman"/>
+      <w:b/>
+      <w:bCs/>
+      <w:sz w:val="26"/>
+      <w:szCs w:val="26"/>
+    </w:rPr>
+  </w:style>
+  <w:style w:type="character" w:customStyle="1" w:styleId="Heading3Char">
+    <w:name w:val="Heading 3 Char"/>
+    <w:basedOn w:val="DefaultParagraphFont"/>
+    <w:link w:val="Heading3"/>
+    <w:uiPriority w:val="9"/>
+    <w:rsid w:val="006463CE"/>
+    <w:rPr>
+      <w:rFonts w:ascii="Times New Roman" w:eastAsiaTheme="majorEastAsia" w:hAnsi="Times New Roman" w:cs="Times New Roman"/>
+      <w:b/>
+      <w:bCs/>
+    </w:rPr>
+  </w:style>
+  <w:style w:type="paragraph" w:styleId="NoSpacing">
+    <w:name w:val="No Spacing"/>
+    <w:uiPriority w:val="1"/>
+    <w:qFormat/>
+    <w:rsid w:val="006463CE"/>
+    <w:pPr>
+      <w:spacing w:after="0" w:line="240" w:lineRule="auto"/>
     </w:pPr>
   </w:style>
 </w:styles>

</xml_diff>